<commit_message>
Erklärung der FOrmeln jetzt fast fertig
</commit_message>
<xml_diff>
--- a/Dokumente/Formeln_erklärt.docx
+++ b/Dokumente/Formeln_erklärt.docx
@@ -7,9 +7,12 @@
         <w:pStyle w:val="TextBody"/>
         <w:bidi w:val="0"/>
         <w:spacing w:lineRule="auto" w:line="331" w:before="0" w:after="0"/>
-        <w:rPr>
-          <w:rFonts w:ascii="Arial" w:hAnsi="Arial"/>
-          <w:b w:val="false"/>
+        <w:jc w:val="left"/>
+        <w:rPr>
+          <w:rFonts w:ascii="Arial" w:hAnsi="Arial"/>
+          <w:b w:val="false"/>
+          <w:b w:val="false"/>
+          <w:i w:val="false"/>
           <w:i w:val="false"/>
           <w:caps w:val="false"/>
           <w:smallCaps w:val="false"/>
@@ -57,39 +60,7 @@
           <w:u w:val="none"/>
           <w:effect w:val="none"/>
         </w:rPr>
-        <w:t>Zuerst wird die a</w:t>
-      </w:r>
-      <w:r>
-        <w:rPr>
-          <w:rFonts w:ascii="Arial" w:hAnsi="Arial"/>
-          <w:b w:val="false"/>
-          <w:i w:val="false"/>
-          <w:caps w:val="false"/>
-          <w:smallCaps w:val="false"/>
-          <w:strike w:val="false"/>
-          <w:dstrike w:val="false"/>
-          <w:color w:val="000000"/>
-          <w:sz w:val="21"/>
-          <w:u w:val="none"/>
-          <w:effect w:val="none"/>
-        </w:rPr>
-        <w:t>ktuelle Systemzeit mithilfe der Funktion t</w:t>
-      </w:r>
-      <w:r>
-        <w:rPr>
-          <w:rFonts w:ascii="Arial" w:hAnsi="Arial"/>
-          <w:b w:val="false"/>
-          <w:i w:val="false"/>
-          <w:caps w:val="false"/>
-          <w:smallCaps w:val="false"/>
-          <w:strike w:val="false"/>
-          <w:dstrike w:val="false"/>
-          <w:color w:val="000000"/>
-          <w:sz w:val="21"/>
-          <w:u w:val="none"/>
-          <w:effect w:val="none"/>
-        </w:rPr>
-        <w:t>ime(), die die aktuelle Systemzeit ausgibt, die Anfangszeit(</w:t>
+        <w:t>Zuerst wird die aktuelle Systemzeit mithilfe der Funktion time(), die die aktuelle Systemzeit ausgibt, die Anfangszeit(</w:t>
       </w:r>
       <w:r>
         <w:rPr>
@@ -239,31 +210,21 @@
         <w:rPr>
           <w:rFonts w:ascii="Arial" w:hAnsi="Arial"/>
           <w:b w:val="false"/>
-          <w:i w:val="false"/>
-          <w:caps w:val="false"/>
-          <w:smallCaps w:val="false"/>
-          <w:strike w:val="false"/>
-          <w:dstrike w:val="false"/>
-          <w:color w:val="000000"/>
-          <w:sz w:val="21"/>
-          <w:u w:val="none"/>
-          <w:effect w:val="none"/>
-        </w:rPr>
-      </w:pPr>
-      <w:r>
-        <w:rPr>
-          <w:rFonts w:ascii="Arial" w:hAnsi="Arial"/>
-          <w:b w:val="false"/>
-          <w:i w:val="false"/>
-          <w:caps w:val="false"/>
-          <w:smallCaps w:val="false"/>
-          <w:strike w:val="false"/>
-          <w:dstrike w:val="false"/>
-          <w:color w:val="000000"/>
-          <w:sz w:val="21"/>
-          <w:u w:val="none"/>
-          <w:effect w:val="none"/>
-        </w:rPr>
+          <w:b w:val="false"/>
+          <w:i w:val="false"/>
+          <w:i w:val="false"/>
+          <w:caps w:val="false"/>
+          <w:smallCaps w:val="false"/>
+          <w:strike w:val="false"/>
+          <w:dstrike w:val="false"/>
+          <w:color w:val="000000"/>
+          <w:sz w:val="21"/>
+          <w:u w:val="none"/>
+          <w:effect w:val="none"/>
+        </w:rPr>
+      </w:pPr>
+      <w:r>
+        <w:rPr/>
       </w:r>
       <m:oMath xmlns:m="http://schemas.openxmlformats.org/officeDocument/2006/math">
         <m:r>
@@ -341,55 +302,7 @@
           <w:u w:val="none"/>
           <w:effect w:val="none"/>
         </w:rPr>
-        <w:t>M</w:t>
-      </w:r>
-      <w:r>
-        <w:rPr>
-          <w:rFonts w:ascii="Arial" w:hAnsi="Arial"/>
-          <w:b w:val="false"/>
-          <w:i w:val="false"/>
-          <w:caps w:val="false"/>
-          <w:smallCaps w:val="false"/>
-          <w:strike w:val="false"/>
-          <w:dstrike w:val="false"/>
-          <w:color w:val="000000"/>
-          <w:sz w:val="21"/>
-          <w:u w:val="none"/>
-          <w:effect w:val="none"/>
-        </w:rPr>
-        <w:t xml:space="preserve">it dieser rechnen wir nun die </w:t>
-      </w:r>
-      <w:r>
-        <w:rPr>
-          <w:rFonts w:ascii="Arial" w:hAnsi="Arial"/>
-          <w:b w:val="false"/>
-          <w:i w:val="false"/>
-          <w:caps w:val="false"/>
-          <w:smallCaps w:val="false"/>
-          <w:strike w:val="false"/>
-          <w:dstrike w:val="false"/>
-          <w:color w:val="000000"/>
-          <w:sz w:val="21"/>
-          <w:u w:val="none"/>
-          <w:effect w:val="none"/>
-        </w:rPr>
-        <w:t>momentane</w:t>
-      </w:r>
-      <w:r>
-        <w:rPr>
-          <w:rFonts w:ascii="Arial" w:hAnsi="Arial"/>
-          <w:b w:val="false"/>
-          <w:i w:val="false"/>
-          <w:caps w:val="false"/>
-          <w:smallCaps w:val="false"/>
-          <w:strike w:val="false"/>
-          <w:dstrike w:val="false"/>
-          <w:color w:val="000000"/>
-          <w:sz w:val="21"/>
-          <w:u w:val="none"/>
-          <w:effect w:val="none"/>
-        </w:rPr>
-        <w:t xml:space="preserve"> Winkelgeschwindigkeit(</w:t>
+        <w:t>Mit dieser rechnen wir nun die momentane Winkelgeschwindigkeit(</w:t>
       </w:r>
       <w:r>
         <w:rPr>
@@ -437,31 +350,21 @@
         <w:rPr>
           <w:rFonts w:ascii="Arial" w:hAnsi="Arial"/>
           <w:b w:val="false"/>
-          <w:i w:val="false"/>
-          <w:caps w:val="false"/>
-          <w:smallCaps w:val="false"/>
-          <w:strike w:val="false"/>
-          <w:dstrike w:val="false"/>
-          <w:color w:val="000000"/>
-          <w:sz w:val="21"/>
-          <w:u w:val="none"/>
-          <w:effect w:val="none"/>
-        </w:rPr>
-      </w:pPr>
-      <w:r>
-        <w:rPr>
-          <w:rFonts w:ascii="Arial" w:hAnsi="Arial"/>
-          <w:b w:val="false"/>
-          <w:i w:val="false"/>
-          <w:caps w:val="false"/>
-          <w:smallCaps w:val="false"/>
-          <w:strike w:val="false"/>
-          <w:dstrike w:val="false"/>
-          <w:color w:val="000000"/>
-          <w:sz w:val="21"/>
-          <w:u w:val="none"/>
-          <w:effect w:val="none"/>
-        </w:rPr>
+          <w:b w:val="false"/>
+          <w:i w:val="false"/>
+          <w:i w:val="false"/>
+          <w:caps w:val="false"/>
+          <w:smallCaps w:val="false"/>
+          <w:strike w:val="false"/>
+          <w:dstrike w:val="false"/>
+          <w:color w:val="000000"/>
+          <w:sz w:val="21"/>
+          <w:u w:val="none"/>
+          <w:effect w:val="none"/>
+        </w:rPr>
+      </w:pPr>
+      <w:r>
+        <w:rPr/>
       </w:r>
       <m:oMath xmlns:m="http://schemas.openxmlformats.org/officeDocument/2006/math">
         <m:r>
@@ -527,39 +430,7 @@
           <w:u w:val="none"/>
           <w:effect w:val="none"/>
         </w:rPr>
-        <w:t xml:space="preserve">Sobald der Magnetschalter nun nicht mehr auslöst, setzt eine Dauerschleife ein. Bei jeder Ausführung wird hier zuerst </w:t>
-      </w:r>
-      <w:r>
-        <w:rPr>
-          <w:rFonts w:ascii="Arial" w:hAnsi="Arial"/>
-          <w:b w:val="false"/>
-          <w:i w:val="false"/>
-          <w:caps w:val="false"/>
-          <w:smallCaps w:val="false"/>
-          <w:strike w:val="false"/>
-          <w:dstrike w:val="false"/>
-          <w:color w:val="000000"/>
-          <w:sz w:val="21"/>
-          <w:u w:val="none"/>
-          <w:effect w:val="none"/>
-        </w:rPr>
-        <w:t>der Zeitabschnitt zwischen Anfang der Umdrehung und der momentanen Zeit berechnet</w:t>
-      </w:r>
-      <w:r>
-        <w:rPr>
-          <w:rFonts w:ascii="Arial" w:hAnsi="Arial"/>
-          <w:b w:val="false"/>
-          <w:i w:val="false"/>
-          <w:caps w:val="false"/>
-          <w:smallCaps w:val="false"/>
-          <w:strike w:val="false"/>
-          <w:dstrike w:val="false"/>
-          <w:color w:val="000000"/>
-          <w:sz w:val="21"/>
-          <w:u w:val="none"/>
-          <w:effect w:val="none"/>
-        </w:rPr>
-        <w:t xml:space="preserve"> (</w:t>
+        <w:t>Sobald der Magnetschalter nun nicht mehr auslöst, setzt eine Dauerschleife ein. Bei jeder Ausführung wird hier zuerst der Zeitabschnitt zwischen Anfang der Umdrehung und der momentanen Zeit berechnet (</w:t>
       </w:r>
       <w:r>
         <w:rPr>
@@ -610,72 +481,30 @@
           <w:u w:val="none"/>
           <w:effect w:val="none"/>
         </w:rPr>
-        <w:t xml:space="preserve">) </w:t>
-      </w:r>
-      <w:r>
-        <w:rPr>
-          <w:rFonts w:ascii="Arial" w:hAnsi="Arial"/>
-          <w:b w:val="false"/>
-          <w:i w:val="false"/>
-          <w:caps w:val="false"/>
-          <w:smallCaps w:val="false"/>
-          <w:strike w:val="false"/>
-          <w:dstrike w:val="false"/>
-          <w:color w:val="000000"/>
-          <w:sz w:val="21"/>
-          <w:u w:val="none"/>
-          <w:effect w:val="none"/>
-        </w:rPr>
-        <w:t xml:space="preserve">mithilfe der aktuellen Zeit und der Anfangszeit der Umdrehung </w:t>
-      </w:r>
-      <w:r>
-        <w:rPr>
-          <w:rFonts w:ascii="Arial" w:hAnsi="Arial"/>
-          <w:b w:val="false"/>
-          <w:i w:val="false"/>
-          <w:caps w:val="false"/>
-          <w:smallCaps w:val="false"/>
-          <w:strike w:val="false"/>
-          <w:dstrike w:val="false"/>
-          <w:color w:val="000000"/>
-          <w:sz w:val="21"/>
-          <w:u w:val="none"/>
-          <w:effect w:val="none"/>
-        </w:rPr>
-        <w:t xml:space="preserve">nach der Formel </w:t>
-      </w:r>
-    </w:p>
-    <w:p>
-      <w:pPr>
-        <w:pStyle w:val="TextBody"/>
-        <w:rPr>
-          <w:rFonts w:ascii="Arial" w:hAnsi="Arial"/>
-          <w:b w:val="false"/>
-          <w:i w:val="false"/>
-          <w:caps w:val="false"/>
-          <w:smallCaps w:val="false"/>
-          <w:strike w:val="false"/>
-          <w:dstrike w:val="false"/>
-          <w:color w:val="000000"/>
-          <w:sz w:val="21"/>
-          <w:u w:val="none"/>
-          <w:effect w:val="none"/>
-        </w:rPr>
-      </w:pPr>
-      <w:r>
-        <w:rPr>
-          <w:rFonts w:ascii="Arial" w:hAnsi="Arial"/>
-          <w:b w:val="false"/>
-          <w:i w:val="false"/>
-          <w:caps w:val="false"/>
-          <w:smallCaps w:val="false"/>
-          <w:strike w:val="false"/>
-          <w:dstrike w:val="false"/>
-          <w:color w:val="000000"/>
-          <w:sz w:val="21"/>
-          <w:u w:val="none"/>
-          <w:effect w:val="none"/>
-        </w:rPr>
+        <w:t xml:space="preserve">) mithilfe der aktuellen Zeit und der Anfangszeit der Umdrehung nach der Formel </w:t>
+      </w:r>
+    </w:p>
+    <w:p>
+      <w:pPr>
+        <w:pStyle w:val="TextBody"/>
+        <w:rPr>
+          <w:rFonts w:ascii="Arial" w:hAnsi="Arial"/>
+          <w:b w:val="false"/>
+          <w:b w:val="false"/>
+          <w:i w:val="false"/>
+          <w:i w:val="false"/>
+          <w:caps w:val="false"/>
+          <w:smallCaps w:val="false"/>
+          <w:strike w:val="false"/>
+          <w:dstrike w:val="false"/>
+          <w:color w:val="000000"/>
+          <w:sz w:val="21"/>
+          <w:u w:val="none"/>
+          <w:effect w:val="none"/>
+        </w:rPr>
+      </w:pPr>
+      <w:r>
+        <w:rPr/>
       </w:r>
       <m:oMath xmlns:m="http://schemas.openxmlformats.org/officeDocument/2006/math">
         <m:r>
@@ -759,31 +588,17 @@
           <w:u w:val="none"/>
           <w:effect w:val="none"/>
         </w:rPr>
-        <w:t>berechnet.</w:t>
-      </w:r>
-      <w:r>
-        <w:rPr>
-          <w:rFonts w:ascii="Arial" w:hAnsi="Arial"/>
-          <w:b w:val="false"/>
-          <w:i w:val="false"/>
-          <w:caps w:val="false"/>
-          <w:smallCaps w:val="false"/>
-          <w:strike w:val="false"/>
-          <w:dstrike w:val="false"/>
-          <w:color w:val="000000"/>
-          <w:sz w:val="21"/>
-          <w:u w:val="none"/>
-          <w:effect w:val="none"/>
-        </w:rPr>
-        <w:t xml:space="preserve"> </w:t>
-      </w:r>
-    </w:p>
-    <w:p>
-      <w:pPr>
-        <w:pStyle w:val="TextBody"/>
-        <w:rPr>
-          <w:rFonts w:ascii="Arial" w:hAnsi="Arial"/>
-          <w:b w:val="false"/>
+        <w:t xml:space="preserve">berechnet. </w:t>
+      </w:r>
+    </w:p>
+    <w:p>
+      <w:pPr>
+        <w:pStyle w:val="TextBody"/>
+        <w:rPr>
+          <w:rFonts w:ascii="Arial" w:hAnsi="Arial"/>
+          <w:b w:val="false"/>
+          <w:b w:val="false"/>
+          <w:i w:val="false"/>
           <w:i w:val="false"/>
           <w:caps w:val="false"/>
           <w:smallCaps w:val="false"/>
@@ -818,31 +633,21 @@
         <w:rPr>
           <w:rFonts w:ascii="Arial" w:hAnsi="Arial"/>
           <w:b w:val="false"/>
-          <w:i w:val="false"/>
-          <w:caps w:val="false"/>
-          <w:smallCaps w:val="false"/>
-          <w:strike w:val="false"/>
-          <w:dstrike w:val="false"/>
-          <w:color w:val="000000"/>
-          <w:sz w:val="21"/>
-          <w:u w:val="none"/>
-          <w:effect w:val="none"/>
-        </w:rPr>
-      </w:pPr>
-      <w:r>
-        <w:rPr>
-          <w:rFonts w:ascii="Arial" w:hAnsi="Arial"/>
-          <w:b w:val="false"/>
-          <w:i w:val="false"/>
-          <w:caps w:val="false"/>
-          <w:smallCaps w:val="false"/>
-          <w:strike w:val="false"/>
-          <w:dstrike w:val="false"/>
-          <w:color w:val="000000"/>
-          <w:sz w:val="21"/>
-          <w:u w:val="none"/>
-          <w:effect w:val="none"/>
-        </w:rPr>
+          <w:b w:val="false"/>
+          <w:i w:val="false"/>
+          <w:i w:val="false"/>
+          <w:caps w:val="false"/>
+          <w:smallCaps w:val="false"/>
+          <w:strike w:val="false"/>
+          <w:dstrike w:val="false"/>
+          <w:color w:val="000000"/>
+          <w:sz w:val="21"/>
+          <w:u w:val="none"/>
+          <w:effect w:val="none"/>
+        </w:rPr>
+      </w:pPr>
+      <w:r>
+        <w:rPr/>
       </w:r>
       <m:oMath xmlns:m="http://schemas.openxmlformats.org/officeDocument/2006/math">
         <m:r>
@@ -910,100 +715,78 @@
     <w:p>
       <w:pPr>
         <w:pStyle w:val="TextBody"/>
-        <w:rPr>
-          <w:rFonts w:ascii="Arial" w:hAnsi="Arial"/>
-          <w:b w:val="false"/>
-          <w:i w:val="false"/>
-          <w:caps w:val="false"/>
-          <w:smallCaps w:val="false"/>
-          <w:strike w:val="false"/>
-          <w:dstrike w:val="false"/>
-          <w:color w:val="000000"/>
-          <w:sz w:val="21"/>
-          <w:u w:val="none"/>
-          <w:effect w:val="none"/>
-        </w:rPr>
-      </w:pPr>
-      <w:r>
-        <w:rPr>
-          <w:rFonts w:ascii="Arial" w:hAnsi="Arial"/>
-          <w:b w:val="false"/>
-          <w:i w:val="false"/>
-          <w:caps w:val="false"/>
-          <w:smallCaps w:val="false"/>
-          <w:strike w:val="false"/>
-          <w:dstrike w:val="false"/>
-          <w:color w:val="000000"/>
-          <w:sz w:val="21"/>
-          <w:u w:val="none"/>
-          <w:effect w:val="none"/>
-        </w:rPr>
-        <w:t xml:space="preserve">stellt man dies nun </w:t>
-      </w:r>
-      <w:r>
-        <w:rPr>
-          <w:rFonts w:ascii="Arial" w:hAnsi="Arial"/>
-          <w:b w:val="false"/>
-          <w:i w:val="false"/>
-          <w:caps w:val="false"/>
-          <w:smallCaps w:val="false"/>
-          <w:strike w:val="false"/>
-          <w:dstrike w:val="false"/>
-          <w:color w:val="000000"/>
-          <w:sz w:val="21"/>
-          <w:u w:val="none"/>
-          <w:effect w:val="none"/>
-        </w:rPr>
-        <w:t>u</w:t>
-      </w:r>
-      <w:r>
-        <w:rPr>
-          <w:rFonts w:ascii="Arial" w:hAnsi="Arial"/>
-          <w:b w:val="false"/>
-          <w:i w:val="false"/>
-          <w:caps w:val="false"/>
-          <w:smallCaps w:val="false"/>
-          <w:strike w:val="false"/>
-          <w:dstrike w:val="false"/>
-          <w:color w:val="000000"/>
-          <w:sz w:val="21"/>
-          <w:u w:val="none"/>
-          <w:effect w:val="none"/>
-        </w:rPr>
-        <w:t>m erhält man:</w:t>
-      </w:r>
-    </w:p>
-    <w:p>
-      <w:pPr>
-        <w:pStyle w:val="TextBody"/>
-        <w:rPr>
-          <w:rFonts w:ascii="Arial" w:hAnsi="Arial"/>
-          <w:b w:val="false"/>
-          <w:i w:val="false"/>
-          <w:caps w:val="false"/>
-          <w:smallCaps w:val="false"/>
-          <w:strike w:val="false"/>
-          <w:dstrike w:val="false"/>
-          <w:color w:val="000000"/>
-          <w:sz w:val="21"/>
-          <w:u w:val="none"/>
-          <w:effect w:val="none"/>
-        </w:rPr>
-      </w:pPr>
-      <w:r>
-        <w:rPr>
-          <w:rFonts w:ascii="Arial" w:hAnsi="Arial"/>
-          <w:b w:val="false"/>
-          <w:i w:val="false"/>
-          <w:caps w:val="false"/>
-          <w:smallCaps w:val="false"/>
-          <w:strike w:val="false"/>
-          <w:dstrike w:val="false"/>
-          <w:color w:val="000000"/>
-          <w:sz w:val="21"/>
-          <w:u w:val="none"/>
-          <w:effect w:val="none"/>
-        </w:rPr>
+        <w:rPr/>
+      </w:pPr>
+      <w:r>
+        <w:rPr>
+          <w:rFonts w:ascii="Arial" w:hAnsi="Arial"/>
+          <w:b w:val="false"/>
+          <w:i w:val="false"/>
+          <w:caps w:val="false"/>
+          <w:smallCaps w:val="false"/>
+          <w:strike w:val="false"/>
+          <w:dstrike w:val="false"/>
+          <w:color w:val="000000"/>
+          <w:sz w:val="21"/>
+          <w:u w:val="none"/>
+          <w:effect w:val="none"/>
+        </w:rPr>
+        <w:t xml:space="preserve">stellt man dies nun, </w:t>
+      </w:r>
+      <w:r>
+        <w:rPr>
+          <w:rFonts w:ascii="Arial" w:hAnsi="Arial"/>
+          <w:b w:val="false"/>
+          <w:i w:val="false"/>
+          <w:caps w:val="false"/>
+          <w:smallCaps w:val="false"/>
+          <w:strike w:val="false"/>
+          <w:dstrike w:val="false"/>
+          <w:color w:val="000000"/>
+          <w:sz w:val="21"/>
+          <w:u w:val="none"/>
+          <w:effect w:val="none"/>
+        </w:rPr>
+        <w:t>wie oben angegeben</w:t>
+      </w:r>
+      <w:r>
+        <w:rPr>
+          <w:rFonts w:ascii="Arial" w:hAnsi="Arial"/>
+          <w:b w:val="false"/>
+          <w:i w:val="false"/>
+          <w:caps w:val="false"/>
+          <w:smallCaps w:val="false"/>
+          <w:strike w:val="false"/>
+          <w:dstrike w:val="false"/>
+          <w:color w:val="000000"/>
+          <w:sz w:val="21"/>
+          <w:u w:val="none"/>
+          <w:effect w:val="none"/>
+        </w:rPr>
+        <w:t xml:space="preserve"> um erhält man:</w:t>
+      </w:r>
+    </w:p>
+    <w:p>
+      <w:pPr>
+        <w:pStyle w:val="TextBody"/>
+        <w:rPr>
+          <w:rFonts w:ascii="Arial" w:hAnsi="Arial"/>
+          <w:b w:val="false"/>
+          <w:b w:val="false"/>
+          <w:i w:val="false"/>
+          <w:i w:val="false"/>
+          <w:caps w:val="false"/>
+          <w:smallCaps w:val="false"/>
+          <w:strike w:val="false"/>
+          <w:dstrike w:val="false"/>
+          <w:color w:val="000000"/>
+          <w:sz w:val="21"/>
+          <w:u w:val="none"/>
+          <w:effect w:val="none"/>
+        </w:rPr>
+      </w:pPr>
+      <w:r>
+        <w:rPr/>
       </w:r>
       <m:oMath xmlns:m="http://schemas.openxmlformats.org/officeDocument/2006/math">
         <m:r>
@@ -1050,6 +833,8 @@
         <w:rPr>
           <w:rFonts w:ascii="Arial" w:hAnsi="Arial"/>
           <w:b w:val="false"/>
+          <w:b w:val="false"/>
+          <w:i w:val="false"/>
           <w:i w:val="false"/>
           <w:caps w:val="false"/>
           <w:smallCaps w:val="false"/>
@@ -1135,31 +920,21 @@
         <w:rPr>
           <w:rFonts w:ascii="Arial" w:hAnsi="Arial"/>
           <w:b w:val="false"/>
-          <w:i w:val="false"/>
-          <w:caps w:val="false"/>
-          <w:smallCaps w:val="false"/>
-          <w:strike w:val="false"/>
-          <w:dstrike w:val="false"/>
-          <w:color w:val="000000"/>
-          <w:sz w:val="21"/>
-          <w:u w:val="none"/>
-          <w:effect w:val="none"/>
-        </w:rPr>
-      </w:pPr>
-      <w:r>
-        <w:rPr>
-          <w:rFonts w:ascii="Arial" w:hAnsi="Arial"/>
-          <w:b w:val="false"/>
-          <w:i w:val="false"/>
-          <w:caps w:val="false"/>
-          <w:smallCaps w:val="false"/>
-          <w:strike w:val="false"/>
-          <w:dstrike w:val="false"/>
-          <w:color w:val="000000"/>
-          <w:sz w:val="21"/>
-          <w:u w:val="none"/>
-          <w:effect w:val="none"/>
-        </w:rPr>
+          <w:b w:val="false"/>
+          <w:i w:val="false"/>
+          <w:i w:val="false"/>
+          <w:caps w:val="false"/>
+          <w:smallCaps w:val="false"/>
+          <w:strike w:val="false"/>
+          <w:dstrike w:val="false"/>
+          <w:color w:val="000000"/>
+          <w:sz w:val="21"/>
+          <w:u w:val="none"/>
+          <w:effect w:val="none"/>
+        </w:rPr>
+      </w:pPr>
+      <w:r>
+        <w:rPr/>
       </w:r>
       <m:oMath xmlns:m="http://schemas.openxmlformats.org/officeDocument/2006/math">
         <m:r>
@@ -1230,6 +1005,8 @@
         <w:rPr>
           <w:rFonts w:ascii="Arial" w:hAnsi="Arial"/>
           <w:b w:val="false"/>
+          <w:b w:val="false"/>
+          <w:i w:val="false"/>
           <w:i w:val="false"/>
           <w:caps w:val="false"/>
           <w:smallCaps w:val="false"/>
@@ -1264,19 +1041,7 @@
         <w:rPr/>
       </w:pPr>
       <w:r>
-        <w:rPr>
-          <w:rFonts w:ascii="Arial" w:hAnsi="Arial"/>
-          <w:b w:val="false"/>
-          <w:i w:val="false"/>
-          <w:caps w:val="false"/>
-          <w:smallCaps w:val="false"/>
-          <w:strike w:val="false"/>
-          <w:dstrike w:val="false"/>
-          <w:color w:val="000000"/>
-          <w:sz w:val="21"/>
-          <w:u w:val="none"/>
-          <w:effect w:val="none"/>
-        </w:rPr>
+        <w:rPr/>
       </w:r>
       <m:oMath xmlns:m="http://schemas.openxmlformats.org/officeDocument/2006/math">
         <m:r>
@@ -1413,60 +1178,16 @@
           <w:u w:val="none"/>
           <w:effect w:val="none"/>
         </w:rPr>
-        <w:t xml:space="preserve">Da wir für jede LED einen anderen Radius haben und dies hier </w:t>
-      </w:r>
-      <w:r>
-        <w:rPr>
-          <w:rFonts w:ascii="Arial" w:hAnsi="Arial"/>
-          <w:b w:val="false"/>
-          <w:i w:val="false"/>
-          <w:caps w:val="false"/>
-          <w:smallCaps w:val="false"/>
-          <w:strike w:val="false"/>
-          <w:dstrike w:val="false"/>
-          <w:color w:val="000000"/>
-          <w:sz w:val="21"/>
-          <w:u w:val="none"/>
-          <w:effect w:val="none"/>
-        </w:rPr>
-        <w:t xml:space="preserve">nur </w:t>
-      </w:r>
-      <w:r>
-        <w:rPr>
-          <w:rFonts w:ascii="Arial" w:hAnsi="Arial"/>
-          <w:b w:val="false"/>
-          <w:i w:val="false"/>
-          <w:caps w:val="false"/>
-          <w:smallCaps w:val="false"/>
-          <w:strike w:val="false"/>
-          <w:dstrike w:val="false"/>
-          <w:color w:val="000000"/>
-          <w:sz w:val="21"/>
-          <w:u w:val="none"/>
-          <w:effect w:val="none"/>
-        </w:rPr>
-        <w:t>für den Radius 1 multiplizieren wir diese noch mit dem Radius:</w:t>
-      </w:r>
-    </w:p>
-    <w:p>
-      <w:pPr>
-        <w:pStyle w:val="TextBody"/>
-        <w:rPr/>
-      </w:pPr>
-      <w:r>
-        <w:rPr>
-          <w:rFonts w:ascii="Arial" w:hAnsi="Arial"/>
-          <w:b w:val="false"/>
-          <w:i w:val="false"/>
-          <w:caps w:val="false"/>
-          <w:smallCaps w:val="false"/>
-          <w:strike w:val="false"/>
-          <w:dstrike w:val="false"/>
-          <w:color w:val="000000"/>
-          <w:sz w:val="21"/>
-          <w:u w:val="none"/>
-          <w:effect w:val="none"/>
-        </w:rPr>
+        <w:t>Da wir für jede LED einen anderen Radius haben und dies hier nur für den Radius 1 multiplizieren wir diese noch mit dem Radius:</w:t>
+      </w:r>
+    </w:p>
+    <w:p>
+      <w:pPr>
+        <w:pStyle w:val="TextBody"/>
+        <w:rPr/>
+      </w:pPr>
+      <w:r>
+        <w:rPr/>
       </w:r>
       <m:oMath xmlns:m="http://schemas.openxmlformats.org/officeDocument/2006/math">
         <m:r>
@@ -1611,108 +1332,16 @@
           <w:u w:val="none"/>
           <w:effect w:val="none"/>
         </w:rPr>
-        <w:t>Nun wird das Zentrum des Koordinatensystems zum Mittelpunkt des Bildes verschoben. Dies funktioniert, indem man zu</w:t>
-      </w:r>
-      <w:r>
-        <w:rPr>
-          <w:rFonts w:ascii="Arial" w:hAnsi="Arial"/>
-          <w:b w:val="false"/>
-          <w:i w:val="false"/>
-          <w:caps w:val="false"/>
-          <w:smallCaps w:val="false"/>
-          <w:strike w:val="false"/>
-          <w:dstrike w:val="false"/>
-          <w:color w:val="000000"/>
-          <w:sz w:val="21"/>
-          <w:u w:val="none"/>
-          <w:effect w:val="none"/>
-        </w:rPr>
-        <w:t>r</w:t>
-      </w:r>
-      <w:r>
-        <w:rPr>
-          <w:rFonts w:ascii="Arial" w:hAnsi="Arial"/>
-          <w:b w:val="false"/>
-          <w:i w:val="false"/>
-          <w:caps w:val="false"/>
-          <w:smallCaps w:val="false"/>
-          <w:strike w:val="false"/>
-          <w:dstrike w:val="false"/>
-          <w:color w:val="000000"/>
-          <w:sz w:val="21"/>
-          <w:u w:val="none"/>
-          <w:effect w:val="none"/>
-        </w:rPr>
-        <w:t xml:space="preserve"> X-Koordinate die Hälfte der Breite und </w:t>
-      </w:r>
-      <w:r>
-        <w:rPr>
-          <w:rFonts w:ascii="Arial" w:hAnsi="Arial"/>
-          <w:b w:val="false"/>
-          <w:i w:val="false"/>
-          <w:caps w:val="false"/>
-          <w:smallCaps w:val="false"/>
-          <w:strike w:val="false"/>
-          <w:dstrike w:val="false"/>
-          <w:color w:val="000000"/>
-          <w:sz w:val="21"/>
-          <w:u w:val="none"/>
-          <w:effect w:val="none"/>
-        </w:rPr>
-        <w:t xml:space="preserve">zur </w:t>
-      </w:r>
-      <w:r>
-        <w:rPr>
-          <w:rFonts w:ascii="Arial" w:hAnsi="Arial"/>
-          <w:b w:val="false"/>
-          <w:i w:val="false"/>
-          <w:caps w:val="false"/>
-          <w:smallCaps w:val="false"/>
-          <w:strike w:val="false"/>
-          <w:dstrike w:val="false"/>
-          <w:color w:val="000000"/>
-          <w:sz w:val="21"/>
-          <w:u w:val="none"/>
-          <w:effect w:val="none"/>
-        </w:rPr>
-        <w:t xml:space="preserve">Y- Koordinate </w:t>
-      </w:r>
-      <w:r>
-        <w:rPr>
-          <w:rFonts w:ascii="Arial" w:hAnsi="Arial"/>
-          <w:b w:val="false"/>
-          <w:i w:val="false"/>
-          <w:caps w:val="false"/>
-          <w:smallCaps w:val="false"/>
-          <w:strike w:val="false"/>
-          <w:dstrike w:val="false"/>
-          <w:color w:val="000000"/>
-          <w:sz w:val="21"/>
-          <w:u w:val="none"/>
-          <w:effect w:val="none"/>
-        </w:rPr>
-        <w:t>die Hälfte der Höhe des Bildes addieren:</w:t>
-      </w:r>
-    </w:p>
-    <w:p>
-      <w:pPr>
-        <w:pStyle w:val="TextBody"/>
-        <w:rPr/>
-      </w:pPr>
-      <w:r>
-        <w:rPr>
-          <w:rFonts w:ascii="Arial" w:hAnsi="Arial"/>
-          <w:b w:val="false"/>
-          <w:i w:val="false"/>
-          <w:caps w:val="false"/>
-          <w:smallCaps w:val="false"/>
-          <w:strike w:val="false"/>
-          <w:dstrike w:val="false"/>
-          <w:color w:val="000000"/>
-          <w:sz w:val="21"/>
-          <w:u w:val="none"/>
-          <w:effect w:val="none"/>
-        </w:rPr>
+        <w:t>Nun wird das Zentrum des Koordinatensystems zum Mittelpunkt des Bildes verschoben. Dies funktioniert, indem man zur X-Koordinate die Hälfte der Breite und zur Y- Koordinate die Hälfte der Höhe des Bildes addieren:</w:t>
+      </w:r>
+    </w:p>
+    <w:p>
+      <w:pPr>
+        <w:pStyle w:val="TextBody"/>
+        <w:rPr/>
+      </w:pPr>
+      <w:r>
+        <w:rPr/>
       </w:r>
       <m:oMath xmlns:m="http://schemas.openxmlformats.org/officeDocument/2006/math">
         <m:r>
@@ -1791,19 +1420,7 @@
         <w:rPr/>
       </w:pPr>
       <w:r>
-        <w:rPr>
-          <w:rFonts w:ascii="Arial" w:hAnsi="Arial"/>
-          <w:b w:val="false"/>
-          <w:i w:val="false"/>
-          <w:caps w:val="false"/>
-          <w:smallCaps w:val="false"/>
-          <w:strike w:val="false"/>
-          <w:dstrike w:val="false"/>
-          <w:color w:val="000000"/>
-          <w:sz w:val="21"/>
-          <w:u w:val="none"/>
-          <w:effect w:val="none"/>
-        </w:rPr>
+        <w:rPr/>
       </w:r>
       <m:oMath xmlns:m="http://schemas.openxmlformats.org/officeDocument/2006/math">
         <m:r>
@@ -1904,19 +1521,7 @@
         <w:rPr/>
       </w:pPr>
       <w:r>
-        <w:rPr>
-          <w:rFonts w:ascii="Arial" w:hAnsi="Arial"/>
-          <w:b w:val="false"/>
-          <w:i w:val="false"/>
-          <w:caps w:val="false"/>
-          <w:smallCaps w:val="false"/>
-          <w:strike w:val="false"/>
-          <w:dstrike w:val="false"/>
-          <w:color w:val="000000"/>
-          <w:sz w:val="21"/>
-          <w:u w:val="none"/>
-          <w:effect w:val="none"/>
-        </w:rPr>
+        <w:rPr/>
       </w:r>
       <m:oMath xmlns:m="http://schemas.openxmlformats.org/officeDocument/2006/math">
         <m:r>
@@ -1995,19 +1600,7 @@
         <w:rPr/>
       </w:pPr>
       <w:r>
-        <w:rPr>
-          <w:rFonts w:ascii="Arial" w:hAnsi="Arial"/>
-          <w:b w:val="false"/>
-          <w:i w:val="false"/>
-          <w:caps w:val="false"/>
-          <w:smallCaps w:val="false"/>
-          <w:strike w:val="false"/>
-          <w:dstrike w:val="false"/>
-          <w:color w:val="000000"/>
-          <w:sz w:val="21"/>
-          <w:u w:val="none"/>
-          <w:effect w:val="none"/>
-        </w:rPr>
+        <w:rPr/>
       </w:r>
       <m:oMath xmlns:m="http://schemas.openxmlformats.org/officeDocument/2006/math">
         <m:r>
@@ -2099,42 +1692,1214 @@
           <w:u w:val="none"/>
           <w:effect w:val="none"/>
         </w:rPr>
-        <w:t>N</w:t>
-      </w:r>
-      <w:r>
-        <w:rPr>
-          <w:rFonts w:ascii="Arial" w:hAnsi="Arial"/>
-          <w:b w:val="false"/>
-          <w:i w:val="false"/>
-          <w:caps w:val="false"/>
-          <w:smallCaps w:val="false"/>
-          <w:strike w:val="false"/>
-          <w:dstrike w:val="false"/>
-          <w:color w:val="000000"/>
-          <w:sz w:val="21"/>
-          <w:u w:val="none"/>
-          <w:effect w:val="none"/>
-        </w:rPr>
-        <w:t>un wird mit der PI(Python Image) Bibliothek der entsprechende Pixel Ausgelesen:</w:t>
-      </w:r>
-    </w:p>
-    <w:p>
-      <w:pPr>
-        <w:pStyle w:val="TextBody"/>
-        <w:spacing w:before="0" w:after="140"/>
-        <w:rPr>
-          <w:rFonts w:ascii="Arial" w:hAnsi="Arial"/>
-          <w:b w:val="false"/>
-          <w:i w:val="false"/>
-          <w:caps w:val="false"/>
-          <w:smallCaps w:val="false"/>
-          <w:strike w:val="false"/>
-          <w:dstrike w:val="false"/>
-          <w:color w:val="000000"/>
-          <w:sz w:val="21"/>
-          <w:u w:val="none"/>
-          <w:effect w:val="none"/>
-        </w:rPr>
+        <w:t>Im Programm sieht dies dann so aus:</w:t>
+      </w:r>
+    </w:p>
+    <w:p>
+      <w:pPr>
+        <w:pStyle w:val="Normal"/>
+        <w:rPr/>
+      </w:pPr>
+      <w:r>
+        <w:rPr>
+          <w:rFonts w:ascii="Consolas" w:hAnsi="Consolas"/>
+          <w:b w:val="false"/>
+          <w:i w:val="false"/>
+          <w:caps w:val="false"/>
+          <w:smallCaps w:val="false"/>
+          <w:strike w:val="false"/>
+          <w:dstrike w:val="false"/>
+          <w:color w:val="000000"/>
+          <w:sz w:val="21"/>
+          <w:u w:val="none"/>
+          <w:effect w:val="none"/>
+        </w:rPr>
+        <w:t xml:space="preserve">x </w:t>
+      </w:r>
+      <w:r>
+        <w:rPr>
+          <w:rFonts w:ascii="Consolas" w:hAnsi="Consolas"/>
+          <w:b w:val="false"/>
+          <w:i w:val="false"/>
+          <w:caps w:val="false"/>
+          <w:smallCaps w:val="false"/>
+          <w:strike w:val="false"/>
+          <w:dstrike w:val="false"/>
+          <w:color w:val="0000FF"/>
+          <w:sz w:val="21"/>
+          <w:u w:val="none"/>
+          <w:effect w:val="none"/>
+        </w:rPr>
+        <w:t>=</w:t>
+      </w:r>
+      <w:r>
+        <w:rPr>
+          <w:rFonts w:ascii="Arial" w:hAnsi="Arial"/>
+          <w:b w:val="false"/>
+          <w:i w:val="false"/>
+          <w:caps w:val="false"/>
+          <w:smallCaps w:val="false"/>
+          <w:strike w:val="false"/>
+          <w:dstrike w:val="false"/>
+          <w:color w:val="000000"/>
+          <w:sz w:val="21"/>
+          <w:u w:val="none"/>
+          <w:effect w:val="none"/>
+        </w:rPr>
+        <w:t xml:space="preserve"> </w:t>
+      </w:r>
+      <w:r>
+        <w:rPr>
+          <w:rFonts w:ascii="Consolas" w:hAnsi="Consolas"/>
+          <w:b w:val="false"/>
+          <w:i w:val="false"/>
+          <w:caps w:val="false"/>
+          <w:smallCaps w:val="false"/>
+          <w:strike w:val="false"/>
+          <w:dstrike w:val="false"/>
+          <w:color w:val="3333FF"/>
+          <w:sz w:val="21"/>
+          <w:u w:val="none"/>
+          <w:effect w:val="none"/>
+        </w:rPr>
+        <w:t>int</w:t>
+      </w:r>
+      <w:r>
+        <w:rPr>
+          <w:rFonts w:ascii="Consolas" w:hAnsi="Consolas"/>
+          <w:b w:val="false"/>
+          <w:i w:val="false"/>
+          <w:caps w:val="false"/>
+          <w:smallCaps w:val="false"/>
+          <w:strike w:val="false"/>
+          <w:dstrike w:val="false"/>
+          <w:color w:val="000000"/>
+          <w:sz w:val="21"/>
+          <w:u w:val="none"/>
+          <w:effect w:val="none"/>
+        </w:rPr>
+        <w:t>(</w:t>
+      </w:r>
+      <w:r>
+        <w:rPr>
+          <w:rFonts w:ascii="Consolas" w:hAnsi="Consolas"/>
+          <w:b w:val="false"/>
+          <w:i w:val="false"/>
+          <w:caps w:val="false"/>
+          <w:smallCaps w:val="false"/>
+          <w:strike w:val="false"/>
+          <w:dstrike w:val="false"/>
+          <w:color w:val="3333FF"/>
+          <w:sz w:val="21"/>
+          <w:u w:val="none"/>
+          <w:effect w:val="none"/>
+        </w:rPr>
+        <w:t>round</w:t>
+      </w:r>
+      <w:r>
+        <w:rPr>
+          <w:rFonts w:ascii="Consolas" w:hAnsi="Consolas"/>
+          <w:b w:val="false"/>
+          <w:i w:val="false"/>
+          <w:caps w:val="false"/>
+          <w:smallCaps w:val="false"/>
+          <w:strike w:val="false"/>
+          <w:dstrike w:val="false"/>
+          <w:color w:val="000000"/>
+          <w:sz w:val="21"/>
+          <w:u w:val="none"/>
+          <w:effect w:val="none"/>
+        </w:rPr>
+        <w:t xml:space="preserve">(cos(alpha) </w:t>
+      </w:r>
+      <w:r>
+        <w:rPr>
+          <w:rFonts w:ascii="Consolas" w:hAnsi="Consolas"/>
+          <w:b w:val="false"/>
+          <w:i w:val="false"/>
+          <w:caps w:val="false"/>
+          <w:smallCaps w:val="false"/>
+          <w:strike w:val="false"/>
+          <w:dstrike w:val="false"/>
+          <w:color w:val="0000FF"/>
+          <w:sz w:val="21"/>
+          <w:u w:val="none"/>
+          <w:effect w:val="none"/>
+        </w:rPr>
+        <w:t>*</w:t>
+      </w:r>
+      <w:r>
+        <w:rPr>
+          <w:rFonts w:ascii="Arial" w:hAnsi="Arial"/>
+          <w:b w:val="false"/>
+          <w:i w:val="false"/>
+          <w:caps w:val="false"/>
+          <w:smallCaps w:val="false"/>
+          <w:strike w:val="false"/>
+          <w:dstrike w:val="false"/>
+          <w:color w:val="000000"/>
+          <w:sz w:val="21"/>
+          <w:u w:val="none"/>
+          <w:effect w:val="none"/>
+        </w:rPr>
+        <w:t xml:space="preserve"> </w:t>
+      </w:r>
+      <w:r>
+        <w:rPr>
+          <w:rFonts w:ascii="Consolas" w:hAnsi="Consolas"/>
+          <w:b w:val="false"/>
+          <w:i w:val="false"/>
+          <w:caps w:val="false"/>
+          <w:smallCaps w:val="false"/>
+          <w:strike w:val="false"/>
+          <w:dstrike w:val="false"/>
+          <w:color w:val="000000"/>
+          <w:sz w:val="21"/>
+          <w:u w:val="none"/>
+          <w:effect w:val="none"/>
+        </w:rPr>
+        <w:t xml:space="preserve">rad </w:t>
+      </w:r>
+      <w:r>
+        <w:rPr>
+          <w:rFonts w:ascii="Consolas" w:hAnsi="Consolas"/>
+          <w:b w:val="false"/>
+          <w:i w:val="false"/>
+          <w:caps w:val="false"/>
+          <w:smallCaps w:val="false"/>
+          <w:strike w:val="false"/>
+          <w:dstrike w:val="false"/>
+          <w:color w:val="0000FF"/>
+          <w:sz w:val="21"/>
+          <w:u w:val="none"/>
+          <w:effect w:val="none"/>
+        </w:rPr>
+        <w:t>+</w:t>
+      </w:r>
+      <w:r>
+        <w:rPr>
+          <w:rFonts w:ascii="Arial" w:hAnsi="Arial"/>
+          <w:b w:val="false"/>
+          <w:i w:val="false"/>
+          <w:caps w:val="false"/>
+          <w:smallCaps w:val="false"/>
+          <w:strike w:val="false"/>
+          <w:dstrike w:val="false"/>
+          <w:color w:val="000000"/>
+          <w:sz w:val="21"/>
+          <w:u w:val="none"/>
+          <w:effect w:val="none"/>
+        </w:rPr>
+        <w:t xml:space="preserve"> </w:t>
+      </w:r>
+      <w:r>
+        <w:rPr>
+          <w:rFonts w:ascii="Consolas" w:hAnsi="Consolas"/>
+          <w:b w:val="false"/>
+          <w:i w:val="false"/>
+          <w:caps w:val="false"/>
+          <w:smallCaps w:val="false"/>
+          <w:strike w:val="false"/>
+          <w:dstrike w:val="false"/>
+          <w:color w:val="000000"/>
+          <w:sz w:val="21"/>
+          <w:u w:val="none"/>
+          <w:effect w:val="none"/>
+        </w:rPr>
+        <w:t xml:space="preserve">breite)) </w:t>
+      </w:r>
+      <w:r>
+        <w:rPr>
+          <w:rFonts w:ascii="Consolas" w:hAnsi="Consolas"/>
+          <w:b w:val="false"/>
+          <w:i/>
+          <w:caps w:val="false"/>
+          <w:smallCaps w:val="false"/>
+          <w:strike w:val="false"/>
+          <w:dstrike w:val="false"/>
+          <w:color w:val="0066FF"/>
+          <w:sz w:val="21"/>
+          <w:u w:val="none"/>
+          <w:effect w:val="none"/>
+        </w:rPr>
+        <w:t>#Berechnung der X-Koordinate</w:t>
+      </w:r>
+    </w:p>
+    <w:p>
+      <w:pPr>
+        <w:pStyle w:val="Normal"/>
+        <w:rPr/>
+      </w:pPr>
+      <w:r>
+        <w:rPr>
+          <w:rFonts w:ascii="Consolas" w:hAnsi="Consolas"/>
+          <w:b w:val="false"/>
+          <w:i w:val="false"/>
+          <w:caps w:val="false"/>
+          <w:smallCaps w:val="false"/>
+          <w:strike w:val="false"/>
+          <w:dstrike w:val="false"/>
+          <w:color w:val="000000"/>
+          <w:sz w:val="21"/>
+          <w:u w:val="none"/>
+          <w:effect w:val="none"/>
+        </w:rPr>
+        <w:t xml:space="preserve">y </w:t>
+      </w:r>
+      <w:r>
+        <w:rPr>
+          <w:rFonts w:ascii="Consolas" w:hAnsi="Consolas"/>
+          <w:b w:val="false"/>
+          <w:i w:val="false"/>
+          <w:caps w:val="false"/>
+          <w:smallCaps w:val="false"/>
+          <w:strike w:val="false"/>
+          <w:dstrike w:val="false"/>
+          <w:color w:val="0000FF"/>
+          <w:sz w:val="21"/>
+          <w:u w:val="none"/>
+          <w:effect w:val="none"/>
+        </w:rPr>
+        <w:t>=</w:t>
+      </w:r>
+      <w:r>
+        <w:rPr>
+          <w:rFonts w:ascii="Arial" w:hAnsi="Arial"/>
+          <w:b w:val="false"/>
+          <w:i w:val="false"/>
+          <w:caps w:val="false"/>
+          <w:smallCaps w:val="false"/>
+          <w:strike w:val="false"/>
+          <w:dstrike w:val="false"/>
+          <w:color w:val="000000"/>
+          <w:sz w:val="21"/>
+          <w:u w:val="none"/>
+          <w:effect w:val="none"/>
+        </w:rPr>
+        <w:t xml:space="preserve"> </w:t>
+      </w:r>
+      <w:r>
+        <w:rPr>
+          <w:rFonts w:ascii="Consolas" w:hAnsi="Consolas"/>
+          <w:b w:val="false"/>
+          <w:i w:val="false"/>
+          <w:caps w:val="false"/>
+          <w:smallCaps w:val="false"/>
+          <w:strike w:val="false"/>
+          <w:dstrike w:val="false"/>
+          <w:color w:val="3333FF"/>
+          <w:sz w:val="21"/>
+          <w:u w:val="none"/>
+          <w:effect w:val="none"/>
+        </w:rPr>
+        <w:t>int</w:t>
+      </w:r>
+      <w:r>
+        <w:rPr>
+          <w:rFonts w:ascii="Consolas" w:hAnsi="Consolas"/>
+          <w:b w:val="false"/>
+          <w:i w:val="false"/>
+          <w:caps w:val="false"/>
+          <w:smallCaps w:val="false"/>
+          <w:strike w:val="false"/>
+          <w:dstrike w:val="false"/>
+          <w:color w:val="000000"/>
+          <w:sz w:val="21"/>
+          <w:u w:val="none"/>
+          <w:effect w:val="none"/>
+        </w:rPr>
+        <w:t>(</w:t>
+      </w:r>
+      <w:r>
+        <w:rPr>
+          <w:rFonts w:ascii="Consolas" w:hAnsi="Consolas"/>
+          <w:b w:val="false"/>
+          <w:i w:val="false"/>
+          <w:caps w:val="false"/>
+          <w:smallCaps w:val="false"/>
+          <w:strike w:val="false"/>
+          <w:dstrike w:val="false"/>
+          <w:color w:val="3333FF"/>
+          <w:sz w:val="21"/>
+          <w:u w:val="none"/>
+          <w:effect w:val="none"/>
+        </w:rPr>
+        <w:t>round</w:t>
+      </w:r>
+      <w:r>
+        <w:rPr>
+          <w:rFonts w:ascii="Consolas" w:hAnsi="Consolas"/>
+          <w:b w:val="false"/>
+          <w:i w:val="false"/>
+          <w:caps w:val="false"/>
+          <w:smallCaps w:val="false"/>
+          <w:strike w:val="false"/>
+          <w:dstrike w:val="false"/>
+          <w:color w:val="000000"/>
+          <w:sz w:val="21"/>
+          <w:u w:val="none"/>
+          <w:effect w:val="none"/>
+        </w:rPr>
+        <w:t xml:space="preserve">(sin(alpha) </w:t>
+      </w:r>
+      <w:r>
+        <w:rPr>
+          <w:rFonts w:ascii="Consolas" w:hAnsi="Consolas"/>
+          <w:b w:val="false"/>
+          <w:i w:val="false"/>
+          <w:caps w:val="false"/>
+          <w:smallCaps w:val="false"/>
+          <w:strike w:val="false"/>
+          <w:dstrike w:val="false"/>
+          <w:color w:val="0000FF"/>
+          <w:sz w:val="21"/>
+          <w:u w:val="none"/>
+          <w:effect w:val="none"/>
+        </w:rPr>
+        <w:t>*</w:t>
+      </w:r>
+      <w:r>
+        <w:rPr>
+          <w:rFonts w:ascii="Arial" w:hAnsi="Arial"/>
+          <w:b w:val="false"/>
+          <w:i w:val="false"/>
+          <w:caps w:val="false"/>
+          <w:smallCaps w:val="false"/>
+          <w:strike w:val="false"/>
+          <w:dstrike w:val="false"/>
+          <w:color w:val="000000"/>
+          <w:sz w:val="21"/>
+          <w:u w:val="none"/>
+          <w:effect w:val="none"/>
+        </w:rPr>
+        <w:t xml:space="preserve"> </w:t>
+      </w:r>
+      <w:r>
+        <w:rPr>
+          <w:rFonts w:ascii="Consolas" w:hAnsi="Consolas"/>
+          <w:b w:val="false"/>
+          <w:i w:val="false"/>
+          <w:caps w:val="false"/>
+          <w:smallCaps w:val="false"/>
+          <w:strike w:val="false"/>
+          <w:dstrike w:val="false"/>
+          <w:color w:val="000000"/>
+          <w:sz w:val="21"/>
+          <w:u w:val="none"/>
+          <w:effect w:val="none"/>
+        </w:rPr>
+        <w:t xml:space="preserve">rad </w:t>
+      </w:r>
+      <w:r>
+        <w:rPr>
+          <w:rFonts w:ascii="Consolas" w:hAnsi="Consolas"/>
+          <w:b w:val="false"/>
+          <w:i w:val="false"/>
+          <w:caps w:val="false"/>
+          <w:smallCaps w:val="false"/>
+          <w:strike w:val="false"/>
+          <w:dstrike w:val="false"/>
+          <w:color w:val="0000FF"/>
+          <w:sz w:val="21"/>
+          <w:u w:val="none"/>
+          <w:effect w:val="none"/>
+        </w:rPr>
+        <w:t>+</w:t>
+      </w:r>
+      <w:r>
+        <w:rPr>
+          <w:rFonts w:ascii="Arial" w:hAnsi="Arial"/>
+          <w:b w:val="false"/>
+          <w:i w:val="false"/>
+          <w:caps w:val="false"/>
+          <w:smallCaps w:val="false"/>
+          <w:strike w:val="false"/>
+          <w:dstrike w:val="false"/>
+          <w:color w:val="000000"/>
+          <w:sz w:val="21"/>
+          <w:u w:val="none"/>
+          <w:effect w:val="none"/>
+        </w:rPr>
+        <w:t xml:space="preserve"> </w:t>
+      </w:r>
+      <w:r>
+        <w:rPr>
+          <w:rFonts w:ascii="Consolas" w:hAnsi="Consolas"/>
+          <w:b w:val="false"/>
+          <w:i w:val="false"/>
+          <w:caps w:val="false"/>
+          <w:smallCaps w:val="false"/>
+          <w:strike w:val="false"/>
+          <w:dstrike w:val="false"/>
+          <w:color w:val="000000"/>
+          <w:sz w:val="21"/>
+          <w:u w:val="none"/>
+          <w:effect w:val="none"/>
+        </w:rPr>
+        <w:t xml:space="preserve">höhe))   </w:t>
+      </w:r>
+      <w:r>
+        <w:rPr>
+          <w:rFonts w:ascii="Consolas" w:hAnsi="Consolas"/>
+          <w:b w:val="false"/>
+          <w:i/>
+          <w:caps w:val="false"/>
+          <w:smallCaps w:val="false"/>
+          <w:strike w:val="false"/>
+          <w:dstrike w:val="false"/>
+          <w:color w:val="0066FF"/>
+          <w:sz w:val="21"/>
+          <w:u w:val="none"/>
+          <w:effect w:val="none"/>
+        </w:rPr>
+        <w:t>#Berechnung der Y Koordinate</w:t>
+      </w:r>
+    </w:p>
+    <w:p>
+      <w:pPr>
+        <w:pStyle w:val="TextBody"/>
+        <w:rPr/>
+      </w:pPr>
+      <w:r>
+        <w:rPr>
+          <w:rFonts w:ascii="Arial" w:hAnsi="Arial"/>
+          <w:b w:val="false"/>
+          <w:i w:val="false"/>
+          <w:caps w:val="false"/>
+          <w:smallCaps w:val="false"/>
+          <w:strike w:val="false"/>
+          <w:dstrike w:val="false"/>
+          <w:color w:val="000000"/>
+          <w:sz w:val="21"/>
+          <w:u w:val="none"/>
+          <w:effect w:val="none"/>
+        </w:rPr>
+        <w:t xml:space="preserve">sin() und cos() sind Methoden der Python math Bibliothek </w:t>
+      </w:r>
+      <w:r>
+        <w:rPr>
+          <w:rFonts w:ascii="Arial" w:hAnsi="Arial"/>
+          <w:b w:val="false"/>
+          <w:i w:val="false"/>
+          <w:caps w:val="false"/>
+          <w:smallCaps w:val="false"/>
+          <w:strike w:val="false"/>
+          <w:dstrike w:val="false"/>
+          <w:color w:val="000000"/>
+          <w:sz w:val="21"/>
+          <w:u w:val="none"/>
+          <w:effect w:val="none"/>
+        </w:rPr>
+        <w:t>und berrechnen den Sinus und Cosinus des angegebenen Winkels</w:t>
+      </w:r>
+    </w:p>
+    <w:p>
+      <w:pPr>
+        <w:pStyle w:val="TextBody"/>
+        <w:rPr/>
+      </w:pPr>
+      <w:r>
+        <w:rPr>
+          <w:rFonts w:ascii="Arial" w:hAnsi="Arial"/>
+          <w:b w:val="false"/>
+          <w:i w:val="false"/>
+          <w:caps w:val="false"/>
+          <w:smallCaps w:val="false"/>
+          <w:strike w:val="false"/>
+          <w:dstrike w:val="false"/>
+          <w:color w:val="000000"/>
+          <w:sz w:val="21"/>
+          <w:u w:val="none"/>
+          <w:effect w:val="none"/>
+        </w:rPr>
+        <w:t xml:space="preserve">Nun wird mit der PI(Python Image) Bibliothek der entsprechende Pixel </w:t>
+      </w:r>
+      <w:r>
+        <w:rPr>
+          <w:rFonts w:ascii="Arial" w:hAnsi="Arial"/>
+          <w:b w:val="false"/>
+          <w:i w:val="false"/>
+          <w:caps w:val="false"/>
+          <w:smallCaps w:val="false"/>
+          <w:strike w:val="false"/>
+          <w:dstrike w:val="false"/>
+          <w:color w:val="000000"/>
+          <w:sz w:val="21"/>
+          <w:u w:val="none"/>
+          <w:effect w:val="none"/>
+        </w:rPr>
+        <w:t>a</w:t>
+      </w:r>
+      <w:r>
+        <w:rPr>
+          <w:rFonts w:ascii="Arial" w:hAnsi="Arial"/>
+          <w:b w:val="false"/>
+          <w:i w:val="false"/>
+          <w:caps w:val="false"/>
+          <w:smallCaps w:val="false"/>
+          <w:strike w:val="false"/>
+          <w:dstrike w:val="false"/>
+          <w:color w:val="000000"/>
+          <w:sz w:val="21"/>
+          <w:u w:val="none"/>
+          <w:effect w:val="none"/>
+        </w:rPr>
+        <w:t>usgelesen.</w:t>
+      </w:r>
+    </w:p>
+    <w:p>
+      <w:pPr>
+        <w:pStyle w:val="TextBody"/>
+        <w:rPr/>
+      </w:pPr>
+      <w:r>
+        <w:rPr>
+          <w:rFonts w:ascii="Arial" w:hAnsi="Arial"/>
+          <w:b w:val="false"/>
+          <w:i w:val="false"/>
+          <w:caps w:val="false"/>
+          <w:smallCaps w:val="false"/>
+          <w:strike w:val="false"/>
+          <w:dstrike w:val="false"/>
+          <w:color w:val="000000"/>
+          <w:sz w:val="21"/>
+          <w:u w:val="none"/>
+          <w:effect w:val="none"/>
+        </w:rPr>
+        <w:t>Zuerst wird das Bild als zweidimensionaler Array in den Cache von Python geladen:</w:t>
+      </w:r>
+    </w:p>
+    <w:p>
+      <w:pPr>
+        <w:pStyle w:val="Normal"/>
+        <w:rPr/>
+      </w:pPr>
+      <w:bookmarkStart w:id="0" w:name="docs-internal-guid-cc080d28-79ce-d9cb-5ffc-7a7f5c4d8bfc"/>
+      <w:bookmarkEnd w:id="0"/>
+      <w:r>
+        <w:rPr>
+          <w:rFonts w:ascii="Consolas" w:hAnsi="Consolas"/>
+          <w:b w:val="false"/>
+          <w:i w:val="false"/>
+          <w:caps w:val="false"/>
+          <w:smallCaps w:val="false"/>
+          <w:strike w:val="false"/>
+          <w:dstrike w:val="false"/>
+          <w:color w:val="0000FF"/>
+          <w:sz w:val="21"/>
+          <w:u w:val="none"/>
+          <w:effect w:val="none"/>
+        </w:rPr>
+        <w:t>from</w:t>
+      </w:r>
+      <w:r>
+        <w:rPr>
+          <w:rFonts w:ascii="Arial" w:hAnsi="Arial"/>
+          <w:b w:val="false"/>
+          <w:i w:val="false"/>
+          <w:caps w:val="false"/>
+          <w:smallCaps w:val="false"/>
+          <w:strike w:val="false"/>
+          <w:dstrike w:val="false"/>
+          <w:color w:val="000000"/>
+          <w:sz w:val="21"/>
+          <w:u w:val="none"/>
+          <w:effect w:val="none"/>
+        </w:rPr>
+        <w:t xml:space="preserve"> </w:t>
+      </w:r>
+      <w:r>
+        <w:rPr>
+          <w:rFonts w:ascii="Consolas" w:hAnsi="Consolas"/>
+          <w:b w:val="false"/>
+          <w:i w:val="false"/>
+          <w:caps w:val="false"/>
+          <w:smallCaps w:val="false"/>
+          <w:strike w:val="false"/>
+          <w:dstrike w:val="false"/>
+          <w:color w:val="000000"/>
+          <w:sz w:val="21"/>
+          <w:u w:val="none"/>
+          <w:effect w:val="none"/>
+        </w:rPr>
+        <w:t xml:space="preserve">PIL.Image </w:t>
+      </w:r>
+      <w:r>
+        <w:rPr>
+          <w:rFonts w:ascii="Consolas" w:hAnsi="Consolas"/>
+          <w:b w:val="false"/>
+          <w:i w:val="false"/>
+          <w:caps w:val="false"/>
+          <w:smallCaps w:val="false"/>
+          <w:strike w:val="false"/>
+          <w:dstrike w:val="false"/>
+          <w:color w:val="0000FF"/>
+          <w:sz w:val="21"/>
+          <w:u w:val="none"/>
+          <w:effect w:val="none"/>
+        </w:rPr>
+        <w:t>import</w:t>
+      </w:r>
+      <w:r>
+        <w:rPr>
+          <w:rFonts w:ascii="Arial" w:hAnsi="Arial"/>
+          <w:b w:val="false"/>
+          <w:i w:val="false"/>
+          <w:caps w:val="false"/>
+          <w:smallCaps w:val="false"/>
+          <w:strike w:val="false"/>
+          <w:dstrike w:val="false"/>
+          <w:color w:val="000000"/>
+          <w:sz w:val="21"/>
+          <w:u w:val="none"/>
+          <w:effect w:val="none"/>
+        </w:rPr>
+        <w:t xml:space="preserve"> </w:t>
+      </w:r>
+      <w:r>
+        <w:rPr>
+          <w:rFonts w:ascii="Consolas" w:hAnsi="Consolas"/>
+          <w:b w:val="false"/>
+          <w:i w:val="false"/>
+          <w:caps w:val="false"/>
+          <w:smallCaps w:val="false"/>
+          <w:strike w:val="false"/>
+          <w:dstrike w:val="false"/>
+          <w:color w:val="3333FF"/>
+          <w:sz w:val="21"/>
+          <w:u w:val="none"/>
+          <w:effect w:val="none"/>
+        </w:rPr>
+        <w:t>open</w:t>
+      </w:r>
+    </w:p>
+    <w:p>
+      <w:pPr>
+        <w:pStyle w:val="Normal"/>
+        <w:rPr/>
+      </w:pPr>
+      <w:bookmarkStart w:id="1" w:name="docs-internal-guid-cc080d28-79ce-0579-38e7-55770a0be45e"/>
+      <w:bookmarkEnd w:id="1"/>
+      <w:r>
+        <w:rPr>
+          <w:rFonts w:ascii="Consolas" w:hAnsi="Consolas"/>
+          <w:b w:val="false"/>
+          <w:i w:val="false"/>
+          <w:caps w:val="false"/>
+          <w:smallCaps w:val="false"/>
+          <w:strike w:val="false"/>
+          <w:dstrike w:val="false"/>
+          <w:color w:val="000000"/>
+          <w:sz w:val="21"/>
+          <w:u w:val="none"/>
+          <w:effect w:val="none"/>
+        </w:rPr>
+        <w:t xml:space="preserve">im </w:t>
+      </w:r>
+      <w:r>
+        <w:rPr>
+          <w:rFonts w:ascii="Consolas" w:hAnsi="Consolas"/>
+          <w:b w:val="false"/>
+          <w:i w:val="false"/>
+          <w:caps w:val="false"/>
+          <w:smallCaps w:val="false"/>
+          <w:strike w:val="false"/>
+          <w:dstrike w:val="false"/>
+          <w:color w:val="0000FF"/>
+          <w:sz w:val="21"/>
+          <w:u w:val="none"/>
+          <w:effect w:val="none"/>
+        </w:rPr>
+        <w:t>=</w:t>
+      </w:r>
+      <w:r>
+        <w:rPr>
+          <w:rFonts w:ascii="Arial" w:hAnsi="Arial"/>
+          <w:b w:val="false"/>
+          <w:i w:val="false"/>
+          <w:caps w:val="false"/>
+          <w:smallCaps w:val="false"/>
+          <w:strike w:val="false"/>
+          <w:dstrike w:val="false"/>
+          <w:color w:val="000000"/>
+          <w:sz w:val="21"/>
+          <w:u w:val="none"/>
+          <w:effect w:val="none"/>
+        </w:rPr>
+        <w:t xml:space="preserve"> </w:t>
+      </w:r>
+      <w:r>
+        <w:rPr>
+          <w:rFonts w:ascii="Consolas" w:hAnsi="Consolas"/>
+          <w:b w:val="false"/>
+          <w:i w:val="false"/>
+          <w:caps w:val="false"/>
+          <w:smallCaps w:val="false"/>
+          <w:strike w:val="false"/>
+          <w:dstrike w:val="false"/>
+          <w:color w:val="3333FF"/>
+          <w:sz w:val="21"/>
+          <w:u w:val="none"/>
+          <w:effect w:val="none"/>
+        </w:rPr>
+        <w:t>open</w:t>
+      </w:r>
+      <w:r>
+        <w:rPr>
+          <w:rFonts w:ascii="Consolas" w:hAnsi="Consolas"/>
+          <w:b w:val="false"/>
+          <w:i w:val="false"/>
+          <w:caps w:val="false"/>
+          <w:smallCaps w:val="false"/>
+          <w:strike w:val="false"/>
+          <w:dstrike w:val="false"/>
+          <w:color w:val="000000"/>
+          <w:sz w:val="21"/>
+          <w:u w:val="none"/>
+          <w:effect w:val="none"/>
+        </w:rPr>
+        <w:t>(</w:t>
+      </w:r>
+      <w:r>
+        <w:rPr>
+          <w:rFonts w:ascii="Consolas" w:hAnsi="Consolas"/>
+          <w:b w:val="false"/>
+          <w:i w:val="false"/>
+          <w:caps w:val="false"/>
+          <w:smallCaps w:val="false"/>
+          <w:strike w:val="false"/>
+          <w:dstrike w:val="false"/>
+          <w:color w:val="009933"/>
+          <w:sz w:val="21"/>
+          <w:u w:val="none"/>
+          <w:effect w:val="none"/>
+        </w:rPr>
+        <w:t>"/home/pi/Desktop/JugendForscht/Stop.png"</w:t>
+      </w:r>
+      <w:r>
+        <w:rPr>
+          <w:rFonts w:ascii="Consolas" w:hAnsi="Consolas"/>
+          <w:b w:val="false"/>
+          <w:i w:val="false"/>
+          <w:caps w:val="false"/>
+          <w:smallCaps w:val="false"/>
+          <w:strike w:val="false"/>
+          <w:dstrike w:val="false"/>
+          <w:color w:val="000000"/>
+          <w:sz w:val="21"/>
+          <w:u w:val="none"/>
+          <w:effect w:val="none"/>
+        </w:rPr>
+        <w:t>)</w:t>
+      </w:r>
+    </w:p>
+    <w:p>
+      <w:pPr>
+        <w:pStyle w:val="Normal"/>
+        <w:rPr/>
+      </w:pPr>
+      <w:r>
+        <w:rPr>
+          <w:rFonts w:ascii="Consolas" w:hAnsi="Consolas"/>
+          <w:b w:val="false"/>
+          <w:i w:val="false"/>
+          <w:caps w:val="false"/>
+          <w:smallCaps w:val="false"/>
+          <w:strike w:val="false"/>
+          <w:dstrike w:val="false"/>
+          <w:color w:val="000000"/>
+          <w:sz w:val="21"/>
+          <w:u w:val="none"/>
+          <w:effect w:val="none"/>
+        </w:rPr>
+        <w:t xml:space="preserve">pix </w:t>
+      </w:r>
+      <w:r>
+        <w:rPr>
+          <w:rFonts w:ascii="Consolas" w:hAnsi="Consolas"/>
+          <w:b w:val="false"/>
+          <w:i w:val="false"/>
+          <w:caps w:val="false"/>
+          <w:smallCaps w:val="false"/>
+          <w:strike w:val="false"/>
+          <w:dstrike w:val="false"/>
+          <w:color w:val="0000FF"/>
+          <w:sz w:val="21"/>
+          <w:u w:val="none"/>
+          <w:effect w:val="none"/>
+        </w:rPr>
+        <w:t>=</w:t>
+      </w:r>
+      <w:r>
+        <w:rPr>
+          <w:rFonts w:ascii="Arial" w:hAnsi="Arial"/>
+          <w:b w:val="false"/>
+          <w:i w:val="false"/>
+          <w:caps w:val="false"/>
+          <w:smallCaps w:val="false"/>
+          <w:strike w:val="false"/>
+          <w:dstrike w:val="false"/>
+          <w:color w:val="000000"/>
+          <w:sz w:val="21"/>
+          <w:u w:val="none"/>
+          <w:effect w:val="none"/>
+        </w:rPr>
+        <w:t xml:space="preserve"> </w:t>
+      </w:r>
+      <w:r>
+        <w:rPr>
+          <w:rFonts w:ascii="Consolas" w:hAnsi="Consolas"/>
+          <w:b w:val="false"/>
+          <w:i w:val="false"/>
+          <w:caps w:val="false"/>
+          <w:smallCaps w:val="false"/>
+          <w:strike w:val="false"/>
+          <w:dstrike w:val="false"/>
+          <w:color w:val="000000"/>
+          <w:sz w:val="21"/>
+          <w:u w:val="none"/>
+          <w:effect w:val="none"/>
+        </w:rPr>
+        <w:t>im.load()</w:t>
+      </w:r>
+    </w:p>
+    <w:p>
+      <w:pPr>
+        <w:pStyle w:val="TextBody"/>
+        <w:rPr>
+          <w:rFonts w:ascii="Arial" w:hAnsi="Arial"/>
+          <w:b w:val="false"/>
+          <w:b w:val="false"/>
+          <w:i w:val="false"/>
+          <w:i w:val="false"/>
+          <w:caps w:val="false"/>
+          <w:smallCaps w:val="false"/>
+          <w:strike w:val="false"/>
+          <w:dstrike w:val="false"/>
+          <w:color w:val="000000"/>
+          <w:sz w:val="21"/>
+          <w:u w:val="none"/>
+          <w:effect w:val="none"/>
+        </w:rPr>
+      </w:pPr>
+      <w:r>
+        <w:rPr>
+          <w:rFonts w:ascii="Arial" w:hAnsi="Arial"/>
+          <w:b w:val="false"/>
+          <w:i w:val="false"/>
+          <w:caps w:val="false"/>
+          <w:smallCaps w:val="false"/>
+          <w:strike w:val="false"/>
+          <w:dstrike w:val="false"/>
+          <w:color w:val="000000"/>
+          <w:sz w:val="21"/>
+          <w:u w:val="none"/>
+          <w:effect w:val="none"/>
+        </w:rPr>
+      </w:r>
+    </w:p>
+    <w:p>
+      <w:pPr>
+        <w:pStyle w:val="TextBody"/>
+        <w:rPr/>
+      </w:pPr>
+      <w:r>
+        <w:rPr>
+          <w:rFonts w:ascii="Arial" w:hAnsi="Arial"/>
+          <w:b w:val="false"/>
+          <w:i w:val="false"/>
+          <w:caps w:val="false"/>
+          <w:smallCaps w:val="false"/>
+          <w:strike w:val="false"/>
+          <w:dstrike w:val="false"/>
+          <w:color w:val="000000"/>
+          <w:sz w:val="21"/>
+          <w:u w:val="none"/>
+          <w:effect w:val="none"/>
+        </w:rPr>
+        <w:t>Als nächstes wird der Array mit den entsprechenden Pixeln ausgelesen:</w:t>
+      </w:r>
+    </w:p>
+    <w:p>
+      <w:pPr>
+        <w:pStyle w:val="Normal"/>
+        <w:rPr>
+          <w:b w:val="false"/>
+          <w:b w:val="false"/>
+        </w:rPr>
+      </w:pPr>
+      <w:bookmarkStart w:id="2" w:name="docs-internal-guid-cc080d28-79d2-3e27-8368-7e6c4a82a06d"/>
+      <w:bookmarkEnd w:id="2"/>
+      <w:r>
+        <w:rPr>
+          <w:rFonts w:ascii="Consolas" w:hAnsi="Consolas"/>
+          <w:b w:val="false"/>
+          <w:i w:val="false"/>
+          <w:caps w:val="false"/>
+          <w:smallCaps w:val="false"/>
+          <w:strike w:val="false"/>
+          <w:dstrike w:val="false"/>
+          <w:color w:val="000000"/>
+          <w:sz w:val="21"/>
+          <w:u w:val="none"/>
+          <w:effect w:val="none"/>
+        </w:rPr>
+        <w:t xml:space="preserve">r,g,b, _ </w:t>
+      </w:r>
+      <w:r>
+        <w:rPr>
+          <w:rFonts w:ascii="Consolas" w:hAnsi="Consolas"/>
+          <w:b w:val="false"/>
+          <w:i w:val="false"/>
+          <w:caps w:val="false"/>
+          <w:smallCaps w:val="false"/>
+          <w:strike w:val="false"/>
+          <w:dstrike w:val="false"/>
+          <w:color w:val="0000FF"/>
+          <w:sz w:val="21"/>
+          <w:u w:val="none"/>
+          <w:effect w:val="none"/>
+        </w:rPr>
+        <w:t>=</w:t>
+      </w:r>
+      <w:r>
+        <w:rPr>
+          <w:rFonts w:ascii="Arial" w:hAnsi="Arial"/>
+          <w:b w:val="false"/>
+          <w:i w:val="false"/>
+          <w:caps w:val="false"/>
+          <w:smallCaps w:val="false"/>
+          <w:strike w:val="false"/>
+          <w:dstrike w:val="false"/>
+          <w:color w:val="000000"/>
+          <w:sz w:val="21"/>
+          <w:u w:val="none"/>
+          <w:effect w:val="none"/>
+        </w:rPr>
+        <w:t xml:space="preserve"> </w:t>
+      </w:r>
+      <w:r>
+        <w:rPr>
+          <w:rFonts w:ascii="Consolas" w:hAnsi="Consolas"/>
+          <w:b w:val="false"/>
+          <w:i w:val="false"/>
+          <w:caps w:val="false"/>
+          <w:smallCaps w:val="false"/>
+          <w:strike w:val="false"/>
+          <w:dstrike w:val="false"/>
+          <w:color w:val="000000"/>
+          <w:sz w:val="21"/>
+          <w:u w:val="none"/>
+          <w:effect w:val="none"/>
+        </w:rPr>
+        <w:t xml:space="preserve">pix[x, y] </w:t>
+        <w:tab/>
+      </w:r>
+      <w:r>
+        <w:rPr>
+          <w:rFonts w:ascii="Consolas" w:hAnsi="Consolas"/>
+          <w:b w:val="false"/>
+          <w:i/>
+          <w:caps w:val="false"/>
+          <w:smallCaps w:val="false"/>
+          <w:strike w:val="false"/>
+          <w:dstrike w:val="false"/>
+          <w:color w:val="0066FF"/>
+          <w:sz w:val="21"/>
+          <w:u w:val="none"/>
+          <w:effect w:val="none"/>
+        </w:rPr>
+        <w:t>#auslesen eines Pixels</w:t>
+      </w:r>
+    </w:p>
+    <w:p>
+      <w:pPr>
+        <w:pStyle w:val="TextBody"/>
+        <w:rPr>
+          <w:rFonts w:ascii="Arial" w:hAnsi="Arial"/>
+          <w:b w:val="false"/>
+          <w:b w:val="false"/>
+          <w:i w:val="false"/>
+          <w:i w:val="false"/>
+          <w:caps w:val="false"/>
+          <w:smallCaps w:val="false"/>
+          <w:strike w:val="false"/>
+          <w:dstrike w:val="false"/>
+          <w:color w:val="000000"/>
+          <w:sz w:val="21"/>
+          <w:u w:val="none"/>
+          <w:effect w:val="none"/>
+        </w:rPr>
+      </w:pPr>
+      <w:r>
+        <w:rPr>
+          <w:rFonts w:ascii="Arial" w:hAnsi="Arial"/>
+          <w:b w:val="false"/>
+          <w:i w:val="false"/>
+          <w:caps w:val="false"/>
+          <w:smallCaps w:val="false"/>
+          <w:strike w:val="false"/>
+          <w:dstrike w:val="false"/>
+          <w:color w:val="000000"/>
+          <w:sz w:val="21"/>
+          <w:u w:val="none"/>
+          <w:effect w:val="none"/>
+        </w:rPr>
+      </w:r>
+    </w:p>
+    <w:p>
+      <w:pPr>
+        <w:pStyle w:val="TextBody"/>
+        <w:rPr>
+          <w:rFonts w:ascii="Arial" w:hAnsi="Arial"/>
+          <w:b w:val="false"/>
+          <w:b w:val="false"/>
+          <w:i w:val="false"/>
+          <w:i w:val="false"/>
+          <w:caps w:val="false"/>
+          <w:smallCaps w:val="false"/>
+          <w:strike w:val="false"/>
+          <w:dstrike w:val="false"/>
+          <w:color w:val="000000"/>
+          <w:sz w:val="21"/>
+          <w:u w:val="none"/>
+          <w:effect w:val="none"/>
+        </w:rPr>
+      </w:pPr>
+      <w:r>
+        <w:rPr>
+          <w:rFonts w:ascii="Arial" w:hAnsi="Arial"/>
+          <w:b w:val="false"/>
+          <w:i w:val="false"/>
+          <w:caps w:val="false"/>
+          <w:smallCaps w:val="false"/>
+          <w:strike w:val="false"/>
+          <w:dstrike w:val="false"/>
+          <w:color w:val="000000"/>
+          <w:sz w:val="21"/>
+          <w:u w:val="none"/>
+          <w:effect w:val="none"/>
+        </w:rPr>
+        <w:t xml:space="preserve">Das berrechnen und Auslesen der Pixel </w:t>
+      </w:r>
+    </w:p>
+    <w:p>
+      <w:pPr>
+        <w:pStyle w:val="TextBody"/>
+        <w:rPr/>
+      </w:pPr>
+      <w:r>
+        <w:rPr>
+          <w:rFonts w:ascii="Arial" w:hAnsi="Arial"/>
+          <w:b w:val="false"/>
+          <w:i w:val="false"/>
+          <w:caps w:val="false"/>
+          <w:smallCaps w:val="false"/>
+          <w:strike w:val="false"/>
+          <w:dstrike w:val="false"/>
+          <w:color w:val="000000"/>
+          <w:sz w:val="21"/>
+          <w:u w:val="none"/>
+          <w:effect w:val="none"/>
+        </w:rPr>
+        <w:t>Die Variablen r, g, b w</w:t>
+      </w:r>
+      <w:r>
+        <w:rPr>
+          <w:rFonts w:ascii="Arial" w:hAnsi="Arial"/>
+          <w:b w:val="false"/>
+          <w:i w:val="false"/>
+          <w:caps w:val="false"/>
+          <w:smallCaps w:val="false"/>
+          <w:strike w:val="false"/>
+          <w:dstrike w:val="false"/>
+          <w:color w:val="000000"/>
+          <w:sz w:val="21"/>
+          <w:u w:val="none"/>
+          <w:effect w:val="none"/>
+        </w:rPr>
+        <w:t>erden nun durch die Methode bildAuslesen()</w:t>
+      </w:r>
+      <w:r>
+        <w:rPr>
+          <w:rFonts w:ascii="Arial" w:hAnsi="Arial"/>
+          <w:b w:val="false"/>
+          <w:i w:val="false"/>
+          <w:caps w:val="false"/>
+          <w:smallCaps w:val="false"/>
+          <w:strike w:val="false"/>
+          <w:dstrike w:val="false"/>
+          <w:color w:val="000000"/>
+          <w:sz w:val="21"/>
+          <w:u w:val="none"/>
+          <w:effect w:val="none"/>
+        </w:rPr>
+        <w:t>:</w:t>
+      </w:r>
+    </w:p>
+    <w:p>
+      <w:pPr>
+        <w:pStyle w:val="Normal"/>
+        <w:rPr>
+          <w:b w:val="false"/>
+          <w:b w:val="false"/>
+        </w:rPr>
+      </w:pPr>
+      <w:bookmarkStart w:id="3" w:name="docs-internal-guid-cc080d28-79d8-2ab9-b6c4-5f04ea0470e5"/>
+      <w:bookmarkEnd w:id="3"/>
+      <w:r>
+        <w:rPr>
+          <w:rFonts w:ascii="Consolas" w:hAnsi="Consolas"/>
+          <w:b w:val="false"/>
+          <w:i w:val="false"/>
+          <w:caps w:val="false"/>
+          <w:smallCaps w:val="false"/>
+          <w:strike w:val="false"/>
+          <w:dstrike w:val="false"/>
+          <w:color w:val="000000"/>
+          <w:sz w:val="21"/>
+          <w:u w:val="none"/>
+          <w:effect w:val="none"/>
+        </w:rPr>
+        <w:t>streifen.setPixelColor(Led_NR, bildAuslesen(alpha, r))</w:t>
+      </w:r>
+    </w:p>
+    <w:p>
+      <w:pPr>
+        <w:pStyle w:val="Normal"/>
+        <w:rPr>
+          <w:rFonts w:ascii="Consolas" w:hAnsi="Consolas"/>
+          <w:i w:val="false"/>
+          <w:i w:val="false"/>
+          <w:caps w:val="false"/>
+          <w:smallCaps w:val="false"/>
+          <w:strike w:val="false"/>
+          <w:dstrike w:val="false"/>
+          <w:color w:val="000000"/>
+          <w:sz w:val="21"/>
+          <w:u w:val="none"/>
+          <w:effect w:val="none"/>
+        </w:rPr>
+      </w:pPr>
+      <w:r>
+        <w:rPr>
+          <w:rFonts w:ascii="Consolas" w:hAnsi="Consolas"/>
+          <w:i w:val="false"/>
+          <w:caps w:val="false"/>
+          <w:smallCaps w:val="false"/>
+          <w:strike w:val="false"/>
+          <w:dstrike w:val="false"/>
+          <w:color w:val="000000"/>
+          <w:sz w:val="21"/>
+          <w:u w:val="none"/>
+          <w:effect w:val="none"/>
+        </w:rPr>
+      </w:r>
+    </w:p>
+    <w:p>
+      <w:pPr>
+        <w:pStyle w:val="Normal"/>
+        <w:rPr/>
       </w:pPr>
       <w:r>
         <w:rPr/>
@@ -2159,15 +2924,12 @@
     <w:rPrDefault>
       <w:rPr>
         <w:rFonts w:ascii="Liberation Serif" w:hAnsi="Liberation Serif" w:eastAsia="Noto Sans CJK SC Regular" w:cs="FreeSans"/>
-        <w:sz w:val="24"/>
         <w:szCs w:val="24"/>
         <w:lang w:val="de-DE" w:eastAsia="zh-CN" w:bidi="hi-IN"/>
       </w:rPr>
     </w:rPrDefault>
     <w:pPrDefault>
-      <w:pPr>
-        <w:widowControl/>
-      </w:pPr>
+      <w:pPr/>
     </w:pPrDefault>
   </w:docDefaults>
   <w:style w:type="paragraph" w:styleId="Normal">
@@ -2175,14 +2937,13 @@
     <w:qFormat/>
     <w:pPr>
       <w:widowControl/>
-      <w:kinsoku w:val="true"/>
-      <w:overflowPunct w:val="true"/>
-      <w:autoSpaceDE w:val="true"/>
+      <w:overflowPunct w:val="false"/>
       <w:bidi w:val="0"/>
+      <w:jc w:val="left"/>
     </w:pPr>
     <w:rPr>
       <w:rFonts w:ascii="Liberation Serif" w:hAnsi="Liberation Serif" w:eastAsia="Noto Sans CJK SC Regular" w:cs="FreeSans"/>
-      <w:color w:val="auto"/>
+      <w:color w:val="00000A"/>
       <w:sz w:val="24"/>
       <w:szCs w:val="24"/>
       <w:lang w:val="de-DE" w:eastAsia="zh-CN" w:bidi="hi-IN"/>

</xml_diff>